<commit_message>
broke and fixed backend
</commit_message>
<xml_diff>
--- a/updated report.docx
+++ b/updated report.docx
@@ -7,6 +7,8 @@
         <w:pStyle w:val="Title"/>
         <w:rPr>
           <w:rFonts w:ascii="Calibri" w:hAnsi="Calibri" w:cs="Calibri"/>
+          <w:sz w:val="28"/>
+          <w:szCs w:val="28"/>
         </w:rPr>
       </w:pPr>
     </w:p>
@@ -15,6 +17,8 @@
         <w:pStyle w:val="Title"/>
         <w:rPr>
           <w:rFonts w:ascii="Calibri" w:hAnsi="Calibri" w:cs="Calibri"/>
+          <w:sz w:val="28"/>
+          <w:szCs w:val="28"/>
         </w:rPr>
       </w:pPr>
     </w:p>
@@ -23,6 +27,8 @@
         <w:pStyle w:val="Title"/>
         <w:rPr>
           <w:rFonts w:ascii="Calibri" w:hAnsi="Calibri" w:cs="Calibri"/>
+          <w:sz w:val="28"/>
+          <w:szCs w:val="28"/>
         </w:rPr>
       </w:pPr>
     </w:p>
@@ -31,6 +37,8 @@
         <w:pStyle w:val="Title"/>
         <w:rPr>
           <w:rFonts w:ascii="Calibri" w:hAnsi="Calibri" w:cs="Calibri"/>
+          <w:sz w:val="28"/>
+          <w:szCs w:val="28"/>
         </w:rPr>
       </w:pPr>
     </w:p>
@@ -39,6 +47,8 @@
         <w:pStyle w:val="Title"/>
         <w:rPr>
           <w:rFonts w:ascii="Calibri" w:hAnsi="Calibri" w:cs="Calibri"/>
+          <w:sz w:val="28"/>
+          <w:szCs w:val="28"/>
         </w:rPr>
       </w:pPr>
     </w:p>
@@ -47,11 +57,15 @@
         <w:pStyle w:val="Title"/>
         <w:rPr>
           <w:rFonts w:ascii="Calibri" w:hAnsi="Calibri" w:cs="Calibri"/>
-        </w:rPr>
-      </w:pPr>
-      <w:r>
-        <w:rPr>
-          <w:rFonts w:ascii="Calibri" w:hAnsi="Calibri" w:cs="Calibri"/>
+          <w:sz w:val="28"/>
+          <w:szCs w:val="28"/>
+        </w:rPr>
+      </w:pPr>
+      <w:r>
+        <w:rPr>
+          <w:rFonts w:ascii="Calibri" w:hAnsi="Calibri" w:cs="Calibri"/>
+          <w:sz w:val="28"/>
+          <w:szCs w:val="28"/>
         </w:rPr>
         <w:t>Car Rental Agency Operations Simulation</w:t>
       </w:r>
@@ -61,15 +75,15 @@
         <w:pStyle w:val="Title"/>
         <w:rPr>
           <w:rFonts w:ascii="Calibri" w:hAnsi="Calibri" w:cs="Calibri"/>
-          <w:sz w:val="32"/>
-          <w:szCs w:val="32"/>
-        </w:rPr>
-      </w:pPr>
-      <w:r>
-        <w:rPr>
-          <w:rFonts w:ascii="Calibri" w:hAnsi="Calibri" w:cs="Calibri"/>
-          <w:sz w:val="32"/>
-          <w:szCs w:val="32"/>
+          <w:sz w:val="28"/>
+          <w:szCs w:val="28"/>
+        </w:rPr>
+      </w:pPr>
+      <w:r>
+        <w:rPr>
+          <w:rFonts w:ascii="Calibri" w:hAnsi="Calibri" w:cs="Calibri"/>
+          <w:sz w:val="28"/>
+          <w:szCs w:val="28"/>
         </w:rPr>
         <w:t>INFO263-Web Design and Development</w:t>
       </w:r>
@@ -78,146 +92,26 @@
       <w:pPr>
         <w:rPr>
           <w:rFonts w:ascii="Calibri" w:hAnsi="Calibri" w:cs="Calibri"/>
-        </w:rPr>
-      </w:pPr>
-    </w:p>
-    <w:p>
-      <w:pPr>
-        <w:rPr>
-          <w:rFonts w:ascii="Calibri" w:hAnsi="Calibri" w:cs="Calibri"/>
-        </w:rPr>
-      </w:pPr>
-    </w:p>
-    <w:p>
-      <w:pPr>
-        <w:rPr>
-          <w:rFonts w:ascii="Calibri" w:hAnsi="Calibri" w:cs="Calibri"/>
-        </w:rPr>
-      </w:pPr>
-    </w:p>
-    <w:p>
-      <w:pPr>
-        <w:rPr>
-          <w:rFonts w:ascii="Calibri" w:hAnsi="Calibri" w:cs="Calibri"/>
-        </w:rPr>
-      </w:pPr>
-    </w:p>
-    <w:p>
-      <w:pPr>
-        <w:rPr>
-          <w:rFonts w:ascii="Calibri" w:hAnsi="Calibri" w:cs="Calibri"/>
-        </w:rPr>
-      </w:pPr>
-    </w:p>
-    <w:p>
-      <w:pPr>
-        <w:rPr>
-          <w:rFonts w:ascii="Calibri" w:hAnsi="Calibri" w:cs="Calibri"/>
-        </w:rPr>
-      </w:pPr>
-    </w:p>
-    <w:p>
-      <w:pPr>
-        <w:rPr>
-          <w:rFonts w:ascii="Calibri" w:hAnsi="Calibri" w:cs="Calibri"/>
-        </w:rPr>
-      </w:pPr>
-    </w:p>
-    <w:p>
-      <w:pPr>
-        <w:rPr>
-          <w:rFonts w:ascii="Calibri" w:hAnsi="Calibri" w:cs="Calibri"/>
-        </w:rPr>
-      </w:pPr>
-    </w:p>
-    <w:p>
-      <w:pPr>
-        <w:rPr>
-          <w:rFonts w:ascii="Calibri" w:hAnsi="Calibri" w:cs="Calibri"/>
-        </w:rPr>
-      </w:pPr>
-    </w:p>
-    <w:p>
-      <w:pPr>
-        <w:rPr>
-          <w:rFonts w:ascii="Calibri" w:hAnsi="Calibri" w:cs="Calibri"/>
-        </w:rPr>
-      </w:pPr>
-    </w:p>
-    <w:p>
-      <w:pPr>
-        <w:rPr>
-          <w:rFonts w:ascii="Calibri" w:hAnsi="Calibri" w:cs="Calibri"/>
-        </w:rPr>
-      </w:pPr>
-    </w:p>
-    <w:p>
-      <w:pPr>
-        <w:rPr>
-          <w:rFonts w:ascii="Calibri" w:hAnsi="Calibri" w:cs="Calibri"/>
-        </w:rPr>
-      </w:pPr>
-    </w:p>
-    <w:p>
-      <w:pPr>
-        <w:rPr>
-          <w:rFonts w:ascii="Calibri" w:hAnsi="Calibri" w:cs="Calibri"/>
-        </w:rPr>
-      </w:pPr>
-    </w:p>
-    <w:p>
-      <w:pPr>
-        <w:rPr>
-          <w:rFonts w:ascii="Calibri" w:hAnsi="Calibri" w:cs="Calibri"/>
-        </w:rPr>
-      </w:pPr>
-    </w:p>
-    <w:p>
-      <w:pPr>
-        <w:rPr>
-          <w:rFonts w:ascii="Calibri" w:hAnsi="Calibri" w:cs="Calibri"/>
-        </w:rPr>
-      </w:pPr>
-    </w:p>
-    <w:p>
-      <w:pPr>
-        <w:rPr>
-          <w:rFonts w:ascii="Calibri" w:hAnsi="Calibri" w:cs="Calibri"/>
-        </w:rPr>
-      </w:pPr>
-    </w:p>
-    <w:p>
-      <w:pPr>
-        <w:rPr>
-          <w:rFonts w:ascii="Calibri" w:hAnsi="Calibri" w:cs="Calibri"/>
-        </w:rPr>
-      </w:pPr>
-    </w:p>
-    <w:p>
-      <w:pPr>
-        <w:rPr>
-          <w:rFonts w:ascii="Calibri" w:hAnsi="Calibri" w:cs="Calibri"/>
-        </w:rPr>
-      </w:pPr>
-    </w:p>
-    <w:p>
-      <w:pPr>
-        <w:rPr>
-          <w:rFonts w:ascii="Calibri" w:hAnsi="Calibri" w:cs="Calibri"/>
-        </w:rPr>
-      </w:pPr>
-    </w:p>
-    <w:p>
-      <w:pPr>
-        <w:rPr>
-          <w:rFonts w:ascii="Calibri" w:hAnsi="Calibri" w:cs="Calibri"/>
-        </w:rPr>
-      </w:pPr>
-    </w:p>
-    <w:p>
-      <w:pPr>
-        <w:rPr>
-          <w:rFonts w:ascii="Calibri" w:hAnsi="Calibri" w:cs="Calibri"/>
+          <w:sz w:val="28"/>
+          <w:szCs w:val="28"/>
+        </w:rPr>
+      </w:pPr>
+    </w:p>
+    <w:p>
+      <w:pPr>
+        <w:rPr>
+          <w:rFonts w:ascii="Calibri" w:hAnsi="Calibri" w:cs="Calibri"/>
+          <w:sz w:val="28"/>
+          <w:szCs w:val="28"/>
+        </w:rPr>
+      </w:pPr>
+    </w:p>
+    <w:p>
+      <w:pPr>
+        <w:rPr>
+          <w:rFonts w:ascii="Calibri" w:hAnsi="Calibri" w:cs="Calibri"/>
+          <w:sz w:val="28"/>
+          <w:szCs w:val="28"/>
         </w:rPr>
       </w:pPr>
     </w:p>
@@ -404,29 +298,17 @@
       <w:pPr>
         <w:rPr>
           <w:rFonts w:ascii="Calibri" w:hAnsi="Calibri" w:cs="Calibri"/>
-        </w:rPr>
-      </w:pPr>
-      <w:r>
-        <w:rPr>
-          <w:rFonts w:ascii="Calibri" w:hAnsi="Calibri" w:cs="Calibri"/>
-          <w:sz w:val="28"/>
-          <w:szCs w:val="28"/>
-        </w:rPr>
-        <w:t>Group members:</w:t>
-      </w:r>
-      <w:r>
-        <w:rPr>
-          <w:rFonts w:ascii="Calibri" w:hAnsi="Calibri" w:cs="Calibri"/>
-        </w:rPr>
-        <w:t xml:space="preserve"> </w:t>
-      </w:r>
-      <w:r>
-        <w:rPr>
-          <w:rFonts w:ascii="Calibri" w:hAnsi="Calibri" w:cs="Calibri"/>
-          <w:sz w:val="28"/>
-          <w:szCs w:val="28"/>
-        </w:rPr>
-        <w:t>Jordan Withell (</w:t>
+          <w:sz w:val="28"/>
+          <w:szCs w:val="28"/>
+        </w:rPr>
+      </w:pPr>
+      <w:r>
+        <w:rPr>
+          <w:rFonts w:ascii="Calibri" w:hAnsi="Calibri" w:cs="Calibri"/>
+          <w:sz w:val="28"/>
+          <w:szCs w:val="28"/>
+        </w:rPr>
+        <w:t>Group members: Jordan Withell (</w:t>
       </w:r>
       <w:r>
         <w:rPr>
@@ -464,7 +346,7 @@
       </w:r>
       <w:r>
         <w:rPr>
-          <w:rFonts w:ascii="Calibri" w:hAnsi="Calibri" w:cs="Calibri" w:hint="eastAsia"/>
+          <w:rFonts w:ascii="Calibri" w:hAnsi="Calibri" w:cs="Calibri"/>
           <w:sz w:val="28"/>
           <w:szCs w:val="28"/>
         </w:rPr>
@@ -502,19 +384,21 @@
         <w:pStyle w:val="Heading1"/>
         <w:rPr>
           <w:rFonts w:ascii="Calibri" w:hAnsi="Calibri" w:cs="Calibri"/>
-        </w:rPr>
-      </w:pPr>
-      <w:r>
-        <w:rPr>
-          <w:rFonts w:ascii="Calibri" w:hAnsi="Calibri" w:cs="Calibri"/>
-        </w:rPr>
-        <w:lastRenderedPageBreak/>
+          <w:sz w:val="28"/>
+          <w:szCs w:val="28"/>
+        </w:rPr>
+      </w:pPr>
+      <w:r>
+        <w:rPr>
+          <w:rFonts w:ascii="Calibri" w:hAnsi="Calibri" w:cs="Calibri"/>
+          <w:sz w:val="28"/>
+          <w:szCs w:val="28"/>
+        </w:rPr>
         <w:t>Introduction</w:t>
       </w:r>
     </w:p>
     <w:p>
       <w:pPr>
-        <w:contextualSpacing/>
         <w:rPr>
           <w:rFonts w:ascii="Calibri" w:hAnsi="Calibri" w:cs="Calibri"/>
           <w:sz w:val="28"/>
@@ -532,7 +416,6 @@
     </w:p>
     <w:p>
       <w:pPr>
-        <w:contextualSpacing/>
         <w:rPr>
           <w:rFonts w:ascii="Calibri" w:hAnsi="Calibri" w:cs="Calibri"/>
           <w:sz w:val="28"/>
@@ -566,973 +449,49 @@
     </w:p>
     <w:p>
       <w:pPr>
-        <w:pStyle w:val="Heading1"/>
-        <w:rPr>
-          <w:rFonts w:ascii="Calibri" w:hAnsi="Calibri" w:cs="Calibri"/>
-        </w:rPr>
-      </w:pPr>
-      <w:r>
-        <w:rPr>
-          <w:rFonts w:ascii="Calibri" w:hAnsi="Calibri" w:cs="Calibri"/>
-        </w:rPr>
-        <w:t>Solution Structure</w:t>
-      </w:r>
-    </w:p>
-    <w:p>
-      <w:pPr>
-        <w:rPr>
-          <w:rFonts w:ascii="Calibri" w:hAnsi="Calibri" w:cs="Calibri"/>
-          <w:sz w:val="28"/>
-          <w:szCs w:val="28"/>
-        </w:rPr>
-      </w:pPr>
-      <w:r>
-        <w:rPr>
-          <w:rFonts w:ascii="Calibri" w:hAnsi="Calibri" w:cs="Calibri"/>
-          <w:sz w:val="28"/>
-          <w:szCs w:val="28"/>
-        </w:rPr>
-        <w:t>The project is structured as a React application, with key components organized across several directories. Below is an overview of the solution's structure (blue text indicate file names):</w:t>
-      </w:r>
-    </w:p>
-    <w:p>
-      <w:pPr>
-        <w:rPr>
-          <w:rFonts w:ascii="Calibri" w:hAnsi="Calibri" w:cs="Calibri"/>
-          <w:sz w:val="28"/>
-          <w:szCs w:val="28"/>
-        </w:rPr>
-      </w:pPr>
-      <w:r>
-        <w:rPr>
-          <w:rFonts w:ascii="Calibri" w:hAnsi="Calibri" w:cs="Calibri"/>
-          <w:color w:val="00B0F0"/>
-          <w:sz w:val="28"/>
-          <w:szCs w:val="28"/>
-        </w:rPr>
-        <w:t>App.js</w:t>
-      </w:r>
-      <w:r>
-        <w:rPr>
-          <w:rFonts w:ascii="Calibri" w:hAnsi="Calibri" w:cs="Calibri"/>
-          <w:sz w:val="28"/>
-          <w:szCs w:val="28"/>
-        </w:rPr>
-        <w:t>: The central file that defines the application's routes and page structure</w:t>
-      </w:r>
-      <w:r>
-        <w:rPr>
-          <w:rFonts w:ascii="Calibri" w:eastAsia="MS Gothic" w:hAnsi="Calibri" w:cs="Calibri"/>
-          <w:sz w:val="28"/>
-          <w:szCs w:val="28"/>
-        </w:rPr>
-        <w:t>​</w:t>
-      </w:r>
-      <w:r>
-        <w:rPr>
-          <w:rFonts w:ascii="Calibri" w:hAnsi="Calibri" w:cs="Calibri"/>
-          <w:sz w:val="28"/>
-          <w:szCs w:val="28"/>
-        </w:rPr>
-        <w:t>.</w:t>
-      </w:r>
-    </w:p>
-    <w:p>
-      <w:pPr>
-        <w:rPr>
-          <w:rFonts w:ascii="Calibri" w:hAnsi="Calibri" w:cs="Calibri"/>
-          <w:sz w:val="28"/>
-          <w:szCs w:val="28"/>
-        </w:rPr>
-      </w:pPr>
-      <w:r>
-        <w:rPr>
-          <w:rFonts w:ascii="Calibri" w:hAnsi="Calibri" w:cs="Calibri"/>
-          <w:color w:val="00B0F0"/>
-          <w:sz w:val="28"/>
-          <w:szCs w:val="28"/>
-        </w:rPr>
-        <w:t>src/components</w:t>
-      </w:r>
-      <w:r>
-        <w:rPr>
-          <w:rFonts w:ascii="Calibri" w:hAnsi="Calibri" w:cs="Calibri"/>
-          <w:sz w:val="28"/>
-          <w:szCs w:val="28"/>
-        </w:rPr>
-        <w:t>: Contains reusable components such as navigation bars, lists, maps, and charts.</w:t>
-      </w:r>
-    </w:p>
-    <w:p>
-      <w:pPr>
-        <w:rPr>
-          <w:rFonts w:ascii="Calibri" w:hAnsi="Calibri" w:cs="Calibri"/>
-          <w:sz w:val="28"/>
-          <w:szCs w:val="28"/>
-        </w:rPr>
-      </w:pPr>
-      <w:r>
-        <w:rPr>
-          <w:rFonts w:ascii="Calibri" w:hAnsi="Calibri" w:cs="Calibri"/>
-          <w:color w:val="00B0F0"/>
-          <w:sz w:val="28"/>
-          <w:szCs w:val="28"/>
-        </w:rPr>
-        <w:t>src/pages</w:t>
-      </w:r>
-      <w:r>
-        <w:rPr>
-          <w:rFonts w:ascii="Calibri" w:hAnsi="Calibri" w:cs="Calibri"/>
-          <w:sz w:val="28"/>
-          <w:szCs w:val="28"/>
-        </w:rPr>
-        <w:t>: Manages the individual pages of the application, such as the home page, vehicle pages, relocations, and trips.</w:t>
-      </w:r>
-    </w:p>
-    <w:p>
-      <w:pPr>
-        <w:rPr>
-          <w:rFonts w:ascii="Calibri" w:hAnsi="Calibri" w:cs="Calibri"/>
-          <w:sz w:val="28"/>
-          <w:szCs w:val="28"/>
-        </w:rPr>
-      </w:pPr>
-      <w:r>
-        <w:rPr>
-          <w:rFonts w:ascii="Calibri" w:hAnsi="Calibri" w:cs="Calibri"/>
-          <w:color w:val="00B0F0"/>
-          <w:sz w:val="28"/>
-          <w:szCs w:val="28"/>
-        </w:rPr>
-        <w:lastRenderedPageBreak/>
-        <w:t>src/utils</w:t>
-      </w:r>
-      <w:r>
-        <w:rPr>
-          <w:rFonts w:ascii="Calibri" w:hAnsi="Calibri" w:cs="Calibri"/>
-          <w:sz w:val="28"/>
-          <w:szCs w:val="28"/>
-        </w:rPr>
-        <w:t xml:space="preserve">: Holds utility functions and assets (such as the city data in </w:t>
-      </w:r>
-      <w:r>
-        <w:rPr>
-          <w:rFonts w:ascii="Calibri" w:hAnsi="Calibri" w:cs="Calibri"/>
-          <w:color w:val="00B0F0"/>
-          <w:sz w:val="28"/>
-          <w:szCs w:val="28"/>
-        </w:rPr>
-        <w:t>nz.json</w:t>
-      </w:r>
-      <w:r>
-        <w:rPr>
-          <w:rFonts w:ascii="Calibri" w:eastAsia="MS Gothic" w:hAnsi="Calibri" w:cs="Calibri"/>
-          <w:sz w:val="28"/>
-          <w:szCs w:val="28"/>
-        </w:rPr>
-        <w:t>​</w:t>
-      </w:r>
-      <w:r>
-        <w:rPr>
-          <w:rFonts w:ascii="Calibri" w:hAnsi="Calibri" w:cs="Calibri"/>
-          <w:sz w:val="28"/>
-          <w:szCs w:val="28"/>
-        </w:rPr>
-        <w:t>) that are essential for map and data operations.</w:t>
-      </w:r>
-    </w:p>
-    <w:p>
-      <w:pPr>
-        <w:rPr>
-          <w:rFonts w:ascii="Calibri" w:hAnsi="Calibri" w:cs="Calibri"/>
-          <w:sz w:val="28"/>
-          <w:szCs w:val="28"/>
-        </w:rPr>
-      </w:pPr>
-      <w:r>
-        <w:rPr>
-          <w:rFonts w:ascii="Calibri" w:hAnsi="Calibri" w:cs="Calibri"/>
-          <w:color w:val="00B0F0"/>
-          <w:sz w:val="28"/>
-          <w:szCs w:val="28"/>
-        </w:rPr>
-        <w:t>App.css</w:t>
-      </w:r>
-      <w:r>
-        <w:rPr>
-          <w:rFonts w:ascii="Calibri" w:hAnsi="Calibri" w:cs="Calibri"/>
-          <w:sz w:val="28"/>
-          <w:szCs w:val="28"/>
-        </w:rPr>
-        <w:t xml:space="preserve"> and</w:t>
-      </w:r>
-      <w:r>
-        <w:rPr>
-          <w:rFonts w:ascii="Calibri" w:hAnsi="Calibri" w:cs="Calibri"/>
-          <w:color w:val="00B0F0"/>
-          <w:sz w:val="28"/>
-          <w:szCs w:val="28"/>
-        </w:rPr>
-        <w:t xml:space="preserve"> index.css</w:t>
-      </w:r>
-      <w:r>
-        <w:rPr>
-          <w:rFonts w:ascii="Calibri" w:hAnsi="Calibri" w:cs="Calibri"/>
-          <w:sz w:val="28"/>
-          <w:szCs w:val="28"/>
-        </w:rPr>
-        <w:t>: CSS files for styling the main layout and specific components of the application</w:t>
-      </w:r>
-      <w:r>
-        <w:rPr>
-          <w:rFonts w:ascii="Calibri" w:eastAsia="MS Gothic" w:hAnsi="Calibri" w:cs="Calibri"/>
-          <w:sz w:val="28"/>
-          <w:szCs w:val="28"/>
-        </w:rPr>
-        <w:t>​</w:t>
-      </w:r>
-      <w:r>
-        <w:rPr>
-          <w:rFonts w:ascii="Calibri" w:hAnsi="Calibri" w:cs="Calibri"/>
-          <w:sz w:val="28"/>
-          <w:szCs w:val="28"/>
-        </w:rPr>
-        <w:t>.</w:t>
-      </w:r>
-    </w:p>
-    <w:p>
-      <w:pPr>
-        <w:rPr>
-          <w:rFonts w:ascii="Calibri" w:hAnsi="Calibri" w:cs="Calibri" w:hint="eastAsia"/>
-          <w:sz w:val="28"/>
-          <w:szCs w:val="28"/>
-        </w:rPr>
-      </w:pPr>
-      <w:r>
-        <w:rPr>
-          <w:rFonts w:ascii="Calibri" w:hAnsi="Calibri" w:cs="Calibri"/>
-          <w:sz w:val="28"/>
-          <w:szCs w:val="28"/>
-        </w:rPr>
-        <w:t xml:space="preserve">The application routes are set up in </w:t>
-      </w:r>
-      <w:r>
-        <w:rPr>
-          <w:rFonts w:ascii="Calibri" w:hAnsi="Calibri" w:cs="Calibri"/>
-          <w:color w:val="00B0F0"/>
-          <w:sz w:val="28"/>
-          <w:szCs w:val="28"/>
-        </w:rPr>
-        <w:t>App.js</w:t>
-      </w:r>
-      <w:r>
-        <w:rPr>
-          <w:rFonts w:ascii="Calibri" w:hAnsi="Calibri" w:cs="Calibri"/>
-          <w:sz w:val="28"/>
-          <w:szCs w:val="28"/>
-        </w:rPr>
-        <w:t>, using React Router to define paths for various pages, such as vehicles, trips, relocations, and charts</w:t>
-      </w:r>
-      <w:r>
-        <w:rPr>
-          <w:rFonts w:ascii="Calibri" w:eastAsia="MS Gothic" w:hAnsi="Calibri" w:cs="Calibri"/>
-          <w:sz w:val="28"/>
-          <w:szCs w:val="28"/>
-        </w:rPr>
-        <w:t>​</w:t>
-      </w:r>
-      <w:r>
-        <w:rPr>
-          <w:rFonts w:ascii="Calibri" w:hAnsi="Calibri" w:cs="Calibri"/>
-          <w:sz w:val="28"/>
-          <w:szCs w:val="28"/>
-        </w:rPr>
-        <w:t>. This ensures that each section of the application has a dedicated route, and users can navigate easily between pages.</w:t>
-      </w:r>
-    </w:p>
-    <w:p>
-      <w:pPr>
-        <w:pStyle w:val="Heading1"/>
-        <w:rPr>
-          <w:rFonts w:ascii="Calibri" w:hAnsi="Calibri" w:cs="Calibri"/>
-        </w:rPr>
-      </w:pPr>
-      <w:r>
-        <w:rPr>
-          <w:rFonts w:ascii="Calibri" w:hAnsi="Calibri" w:cs="Calibri"/>
-        </w:rPr>
-        <w:t>Components and Features</w:t>
-      </w:r>
-    </w:p>
-    <w:p>
-      <w:pPr>
-        <w:pStyle w:val="Heading3"/>
-        <w:rPr>
-          <w:rFonts w:ascii="Calibri" w:hAnsi="Calibri" w:cs="Calibri"/>
-        </w:rPr>
-      </w:pPr>
-      <w:r>
-        <w:rPr>
-          <w:rFonts w:ascii="Calibri" w:hAnsi="Calibri" w:cs="Calibri"/>
-        </w:rPr>
-        <w:t>Home Page:</w:t>
-      </w:r>
-    </w:p>
-    <w:p>
-      <w:pPr>
-        <w:rPr>
-          <w:rFonts w:ascii="Calibri" w:hAnsi="Calibri" w:cs="Calibri"/>
-          <w:sz w:val="28"/>
-          <w:szCs w:val="28"/>
-        </w:rPr>
-      </w:pPr>
-      <w:r>
-        <w:rPr>
-          <w:rFonts w:ascii="Calibri" w:hAnsi="Calibri" w:cs="Calibri"/>
-          <w:sz w:val="28"/>
-          <w:szCs w:val="28"/>
-        </w:rPr>
-        <w:t xml:space="preserve">File name: </w:t>
-      </w:r>
-      <w:r>
-        <w:rPr>
-          <w:rFonts w:ascii="Calibri" w:hAnsi="Calibri" w:cs="Calibri"/>
-          <w:color w:val="00B0F0"/>
-          <w:sz w:val="28"/>
-          <w:szCs w:val="28"/>
-        </w:rPr>
-        <w:t>Home.js</w:t>
-      </w:r>
-    </w:p>
-    <w:p>
-      <w:pPr>
-        <w:rPr>
-          <w:rFonts w:ascii="Calibri" w:hAnsi="Calibri" w:cs="Calibri"/>
-          <w:sz w:val="28"/>
-          <w:szCs w:val="28"/>
-        </w:rPr>
-      </w:pPr>
-      <w:r>
-        <w:rPr>
-          <w:rFonts w:ascii="Calibri" w:hAnsi="Calibri" w:cs="Calibri"/>
-          <w:sz w:val="28"/>
-          <w:szCs w:val="28"/>
-        </w:rPr>
-        <w:t>Functionality: Displays a summary of car rental data, such as the number of completed trips, upgrades, refused bookings, and vehicles relocated or serviced. It also features the vehicle type list component, which shows vehicle categories and prices.</w:t>
-      </w:r>
-    </w:p>
-    <w:p>
-      <w:pPr>
-        <w:pStyle w:val="Heading3"/>
-        <w:rPr>
-          <w:rFonts w:ascii="Calibri" w:hAnsi="Calibri" w:cs="Calibri"/>
-        </w:rPr>
-      </w:pPr>
-      <w:r>
-        <w:rPr>
-          <w:rFonts w:ascii="Calibri" w:hAnsi="Calibri" w:cs="Calibri"/>
-        </w:rPr>
-        <w:t>Navigation Bar:</w:t>
-      </w:r>
-    </w:p>
-    <w:p>
-      <w:pPr>
-        <w:rPr>
-          <w:rFonts w:ascii="Calibri" w:hAnsi="Calibri" w:cs="Calibri"/>
-          <w:color w:val="83CAEB" w:themeColor="accent1" w:themeTint="66"/>
-          <w:sz w:val="28"/>
-          <w:szCs w:val="28"/>
-        </w:rPr>
-      </w:pPr>
-      <w:r>
-        <w:rPr>
-          <w:rFonts w:ascii="Calibri" w:hAnsi="Calibri" w:cs="Calibri"/>
-          <w:sz w:val="28"/>
-          <w:szCs w:val="28"/>
-        </w:rPr>
-        <w:t xml:space="preserve">File name: </w:t>
-      </w:r>
-      <w:r>
-        <w:rPr>
-          <w:rFonts w:ascii="Calibri" w:hAnsi="Calibri" w:cs="Calibri"/>
-          <w:color w:val="00B0F0"/>
-          <w:sz w:val="28"/>
-          <w:szCs w:val="28"/>
-        </w:rPr>
-        <w:t>AppBar.js</w:t>
-      </w:r>
-    </w:p>
-    <w:p>
-      <w:pPr>
-        <w:rPr>
-          <w:rFonts w:ascii="Calibri" w:hAnsi="Calibri" w:cs="Calibri"/>
-          <w:sz w:val="28"/>
-          <w:szCs w:val="28"/>
-        </w:rPr>
-      </w:pPr>
-      <w:r>
-        <w:rPr>
-          <w:rFonts w:ascii="Calibri" w:hAnsi="Calibri" w:cs="Calibri"/>
-          <w:sz w:val="28"/>
-          <w:szCs w:val="28"/>
-        </w:rPr>
-        <w:t>Functionality</w:t>
-      </w:r>
-      <w:r>
-        <w:rPr>
-          <w:rFonts w:ascii="Calibri" w:hAnsi="Calibri" w:cs="Calibri"/>
-          <w:sz w:val="28"/>
-          <w:szCs w:val="28"/>
-        </w:rPr>
-        <w:t>：</w:t>
-      </w:r>
-      <w:r>
-        <w:rPr>
-          <w:rFonts w:ascii="Calibri" w:hAnsi="Calibri" w:cs="Calibri"/>
-          <w:sz w:val="28"/>
-          <w:szCs w:val="28"/>
-        </w:rPr>
-        <w:t>The navigation bar provides links to the home page, vehicles, relocations, trips, and charts. It ensures users can switch between different sections of the application seamlessly.</w:t>
-      </w:r>
-    </w:p>
-    <w:p>
-      <w:pPr>
-        <w:pStyle w:val="Heading3"/>
-        <w:rPr>
-          <w:rFonts w:ascii="Calibri" w:hAnsi="Calibri" w:cs="Calibri"/>
-        </w:rPr>
-      </w:pPr>
-      <w:r>
-        <w:rPr>
-          <w:rFonts w:ascii="Calibri" w:hAnsi="Calibri" w:cs="Calibri"/>
-        </w:rPr>
-        <w:lastRenderedPageBreak/>
-        <w:t>Vehicle Pages</w:t>
-      </w:r>
-      <w:r>
-        <w:rPr>
-          <w:rFonts w:ascii="Calibri" w:hAnsi="Calibri" w:cs="Calibri"/>
-        </w:rPr>
-        <w:t>：</w:t>
-      </w:r>
-    </w:p>
-    <w:p>
-      <w:pPr>
-        <w:rPr>
-          <w:rFonts w:ascii="Calibri" w:hAnsi="Calibri" w:cs="Calibri"/>
-          <w:sz w:val="28"/>
-          <w:szCs w:val="28"/>
-        </w:rPr>
-      </w:pPr>
-      <w:r>
-        <w:rPr>
-          <w:rFonts w:ascii="Calibri" w:hAnsi="Calibri" w:cs="Calibri"/>
-          <w:sz w:val="28"/>
-          <w:szCs w:val="28"/>
-        </w:rPr>
-        <w:t xml:space="preserve">File name: </w:t>
-      </w:r>
-      <w:r>
-        <w:rPr>
-          <w:rFonts w:ascii="Calibri" w:hAnsi="Calibri" w:cs="Calibri"/>
-          <w:color w:val="00B0F0"/>
-          <w:sz w:val="28"/>
-          <w:szCs w:val="28"/>
-        </w:rPr>
-        <w:t>Vehicles.js</w:t>
-      </w:r>
-      <w:r>
-        <w:rPr>
-          <w:rFonts w:ascii="Calibri" w:hAnsi="Calibri" w:cs="Calibri"/>
-          <w:sz w:val="28"/>
-          <w:szCs w:val="28"/>
-        </w:rPr>
-        <w:t xml:space="preserve">, </w:t>
-      </w:r>
-      <w:r>
-        <w:rPr>
-          <w:rFonts w:ascii="Calibri" w:hAnsi="Calibri" w:cs="Calibri"/>
-          <w:color w:val="00B0F0"/>
-          <w:sz w:val="28"/>
-          <w:szCs w:val="28"/>
-        </w:rPr>
-        <w:t>Vehicle.js</w:t>
-      </w:r>
-      <w:r>
-        <w:rPr>
-          <w:rFonts w:ascii="Calibri" w:hAnsi="Calibri" w:cs="Calibri"/>
-          <w:sz w:val="28"/>
-          <w:szCs w:val="28"/>
-        </w:rPr>
-        <w:t xml:space="preserve">, </w:t>
-      </w:r>
-      <w:r>
-        <w:rPr>
-          <w:rFonts w:ascii="Calibri" w:hAnsi="Calibri" w:cs="Calibri"/>
-          <w:color w:val="00B0F0"/>
-          <w:sz w:val="28"/>
-          <w:szCs w:val="28"/>
-        </w:rPr>
-        <w:t>VehicleList.js</w:t>
-      </w:r>
-      <w:r>
-        <w:rPr>
-          <w:rFonts w:ascii="Calibri" w:hAnsi="Calibri" w:cs="Calibri"/>
-          <w:sz w:val="28"/>
-          <w:szCs w:val="28"/>
-        </w:rPr>
-        <w:t xml:space="preserve">, and </w:t>
-      </w:r>
-      <w:r>
-        <w:rPr>
-          <w:rFonts w:ascii="Calibri" w:hAnsi="Calibri" w:cs="Calibri"/>
-          <w:color w:val="00B0F0"/>
-          <w:sz w:val="28"/>
-          <w:szCs w:val="28"/>
-        </w:rPr>
-        <w:t>VehicleListObj.js</w:t>
-      </w:r>
-    </w:p>
-    <w:p>
-      <w:pPr>
-        <w:rPr>
-          <w:rFonts w:ascii="Calibri" w:hAnsi="Calibri" w:cs="Calibri"/>
-          <w:sz w:val="28"/>
-          <w:szCs w:val="28"/>
-        </w:rPr>
-      </w:pPr>
-      <w:r>
-        <w:rPr>
-          <w:rFonts w:ascii="Calibri" w:hAnsi="Calibri" w:cs="Calibri"/>
-          <w:sz w:val="28"/>
-          <w:szCs w:val="28"/>
-        </w:rPr>
-        <w:t>Functionality: List all vehicles in the system, displaying essential information like registration number, category, and odometer readings. Pagination is implemented to handle large datasets. They also provide detailed information for a specific vehicle, including trip history, maintenance records, and relocations.</w:t>
-      </w:r>
-    </w:p>
-    <w:p>
-      <w:pPr>
-        <w:pStyle w:val="Heading3"/>
-        <w:rPr>
-          <w:rFonts w:ascii="Calibri" w:hAnsi="Calibri" w:cs="Calibri"/>
-        </w:rPr>
-      </w:pPr>
-      <w:r>
-        <w:rPr>
-          <w:rFonts w:ascii="Calibri" w:hAnsi="Calibri" w:cs="Calibri"/>
-        </w:rPr>
-        <w:t>Relocation Pages:</w:t>
-      </w:r>
-    </w:p>
-    <w:p>
-      <w:pPr>
-        <w:rPr>
-          <w:rFonts w:ascii="Calibri" w:hAnsi="Calibri" w:cs="Calibri"/>
-          <w:sz w:val="28"/>
-          <w:szCs w:val="28"/>
-        </w:rPr>
-      </w:pPr>
-      <w:r>
-        <w:rPr>
-          <w:rFonts w:ascii="Calibri" w:hAnsi="Calibri" w:cs="Calibri"/>
-          <w:sz w:val="28"/>
-          <w:szCs w:val="28"/>
-        </w:rPr>
-        <w:t>File name:</w:t>
-      </w:r>
-      <w:r>
-        <w:rPr>
-          <w:rFonts w:ascii="Calibri" w:hAnsi="Calibri" w:cs="Calibri"/>
-        </w:rPr>
-        <w:t xml:space="preserve"> </w:t>
-      </w:r>
-      <w:r>
-        <w:rPr>
-          <w:rFonts w:ascii="Calibri" w:hAnsi="Calibri" w:cs="Calibri"/>
-          <w:color w:val="00B0F0"/>
-          <w:sz w:val="28"/>
-          <w:szCs w:val="28"/>
-        </w:rPr>
-        <w:t>Relocations.js</w:t>
-      </w:r>
-      <w:r>
-        <w:rPr>
-          <w:rFonts w:ascii="Calibri" w:hAnsi="Calibri" w:cs="Calibri"/>
-          <w:sz w:val="28"/>
-          <w:szCs w:val="28"/>
-        </w:rPr>
-        <w:t xml:space="preserve">, </w:t>
-      </w:r>
-      <w:r>
-        <w:rPr>
-          <w:rFonts w:ascii="Calibri" w:hAnsi="Calibri" w:cs="Calibri"/>
-          <w:color w:val="00B0F0"/>
-          <w:sz w:val="28"/>
-          <w:szCs w:val="28"/>
-        </w:rPr>
-        <w:t>Relocation.js</w:t>
-      </w:r>
-      <w:r>
-        <w:rPr>
-          <w:rFonts w:ascii="Calibri" w:hAnsi="Calibri" w:cs="Calibri"/>
-          <w:sz w:val="28"/>
-          <w:szCs w:val="28"/>
-        </w:rPr>
-        <w:t xml:space="preserve">, </w:t>
-      </w:r>
-      <w:r>
-        <w:rPr>
-          <w:rFonts w:ascii="Calibri" w:hAnsi="Calibri" w:cs="Calibri"/>
-          <w:color w:val="00B0F0"/>
-          <w:sz w:val="28"/>
-          <w:szCs w:val="28"/>
-        </w:rPr>
-        <w:t>RelocationList.js</w:t>
-      </w:r>
-      <w:r>
-        <w:rPr>
-          <w:rFonts w:ascii="Calibri" w:hAnsi="Calibri" w:cs="Calibri"/>
-          <w:sz w:val="28"/>
-          <w:szCs w:val="28"/>
-        </w:rPr>
-        <w:t xml:space="preserve">, and </w:t>
-      </w:r>
-      <w:r>
-        <w:rPr>
-          <w:rFonts w:ascii="Calibri" w:hAnsi="Calibri" w:cs="Calibri"/>
-          <w:color w:val="00B0F0"/>
-          <w:sz w:val="28"/>
-          <w:szCs w:val="28"/>
-        </w:rPr>
-        <w:t>RelocationListObj.js</w:t>
-      </w:r>
-    </w:p>
-    <w:p>
-      <w:pPr>
-        <w:rPr>
-          <w:rFonts w:ascii="Calibri" w:hAnsi="Calibri" w:cs="Calibri"/>
-          <w:sz w:val="28"/>
-          <w:szCs w:val="28"/>
-        </w:rPr>
-      </w:pPr>
-      <w:r>
-        <w:rPr>
-          <w:rFonts w:ascii="Calibri" w:hAnsi="Calibri" w:cs="Calibri"/>
-          <w:sz w:val="28"/>
-          <w:szCs w:val="28"/>
-        </w:rPr>
-        <w:t xml:space="preserve">Functionality: Display a list of vehicle relocations, including details such as origin, destination, and distance. Also provide detailed information about a specific relocation, along with a map showing the origin and destination using </w:t>
-      </w:r>
-      <w:r>
-        <w:rPr>
-          <w:rFonts w:ascii="Calibri" w:hAnsi="Calibri" w:cs="Calibri"/>
-          <w:color w:val="00B0F0"/>
-          <w:sz w:val="28"/>
-          <w:szCs w:val="28"/>
-        </w:rPr>
-        <w:t>Map.js</w:t>
-      </w:r>
-      <w:r>
-        <w:rPr>
-          <w:rFonts w:ascii="Calibri" w:hAnsi="Calibri" w:cs="Calibri"/>
-          <w:sz w:val="28"/>
-          <w:szCs w:val="28"/>
-        </w:rPr>
-        <w:t>.</w:t>
-      </w:r>
-    </w:p>
-    <w:p>
-      <w:pPr>
-        <w:pStyle w:val="Heading3"/>
-        <w:rPr>
-          <w:rFonts w:ascii="Calibri" w:hAnsi="Calibri" w:cs="Calibri"/>
-        </w:rPr>
-      </w:pPr>
-      <w:r>
-        <w:rPr>
-          <w:rFonts w:ascii="Calibri" w:hAnsi="Calibri" w:cs="Calibri"/>
-        </w:rPr>
-        <w:t>Trip Pages:</w:t>
-      </w:r>
-    </w:p>
-    <w:p>
-      <w:pPr>
-        <w:rPr>
-          <w:rFonts w:ascii="Calibri" w:hAnsi="Calibri" w:cs="Calibri"/>
-          <w:sz w:val="28"/>
-          <w:szCs w:val="28"/>
-        </w:rPr>
-      </w:pPr>
-      <w:r>
-        <w:rPr>
-          <w:rFonts w:ascii="Calibri" w:hAnsi="Calibri" w:cs="Calibri"/>
-          <w:sz w:val="28"/>
-          <w:szCs w:val="28"/>
-        </w:rPr>
-        <w:t>File name:</w:t>
-      </w:r>
-      <w:r>
-        <w:rPr>
-          <w:rFonts w:ascii="Calibri" w:hAnsi="Calibri" w:cs="Calibri"/>
-        </w:rPr>
-        <w:t xml:space="preserve"> </w:t>
-      </w:r>
-      <w:r>
-        <w:rPr>
-          <w:rFonts w:ascii="Calibri" w:hAnsi="Calibri" w:cs="Calibri"/>
-          <w:color w:val="00B0F0"/>
-          <w:sz w:val="28"/>
-          <w:szCs w:val="28"/>
-        </w:rPr>
-        <w:t>Trips.js</w:t>
-      </w:r>
-      <w:r>
-        <w:rPr>
-          <w:rFonts w:ascii="Calibri" w:hAnsi="Calibri" w:cs="Calibri"/>
-          <w:sz w:val="28"/>
-          <w:szCs w:val="28"/>
-        </w:rPr>
-        <w:t xml:space="preserve">, </w:t>
-      </w:r>
-      <w:r>
-        <w:rPr>
-          <w:rFonts w:ascii="Calibri" w:hAnsi="Calibri" w:cs="Calibri"/>
-          <w:color w:val="00B0F0"/>
-          <w:sz w:val="28"/>
-          <w:szCs w:val="28"/>
-        </w:rPr>
-        <w:t>Trip.js</w:t>
-      </w:r>
-      <w:r>
-        <w:rPr>
-          <w:rFonts w:ascii="Calibri" w:hAnsi="Calibri" w:cs="Calibri"/>
-          <w:sz w:val="28"/>
-          <w:szCs w:val="28"/>
-        </w:rPr>
-        <w:t xml:space="preserve">, </w:t>
-      </w:r>
-      <w:r>
-        <w:rPr>
-          <w:rFonts w:ascii="Calibri" w:hAnsi="Calibri" w:cs="Calibri"/>
-          <w:color w:val="00B0F0"/>
-          <w:sz w:val="28"/>
-          <w:szCs w:val="28"/>
-        </w:rPr>
-        <w:t>TripsList.js</w:t>
-      </w:r>
-      <w:r>
-        <w:rPr>
-          <w:rFonts w:ascii="Calibri" w:hAnsi="Calibri" w:cs="Calibri"/>
-          <w:sz w:val="28"/>
-          <w:szCs w:val="28"/>
-        </w:rPr>
-        <w:t xml:space="preserve">, and </w:t>
-      </w:r>
-      <w:r>
-        <w:rPr>
-          <w:rFonts w:ascii="Calibri" w:hAnsi="Calibri" w:cs="Calibri"/>
-          <w:color w:val="00B0F0"/>
-          <w:sz w:val="28"/>
-          <w:szCs w:val="28"/>
-        </w:rPr>
-        <w:t>TripsListObj.js</w:t>
-      </w:r>
-    </w:p>
-    <w:p>
-      <w:pPr>
-        <w:rPr>
-          <w:rFonts w:ascii="Calibri" w:hAnsi="Calibri" w:cs="Calibri"/>
-          <w:sz w:val="28"/>
-          <w:szCs w:val="28"/>
-        </w:rPr>
-      </w:pPr>
-      <w:r>
-        <w:rPr>
-          <w:rFonts w:ascii="Calibri" w:hAnsi="Calibri" w:cs="Calibri"/>
-          <w:sz w:val="28"/>
-          <w:szCs w:val="28"/>
-        </w:rPr>
-        <w:t>Functionality: List all vehicle trips, showing details like registration number, origin, destination, and trip distance. Provide detailed information about a specific trip, including a map that shows the route from origin to destination.</w:t>
-      </w:r>
-    </w:p>
-    <w:p>
-      <w:pPr>
-        <w:pStyle w:val="Heading3"/>
-        <w:rPr>
-          <w:rFonts w:ascii="Calibri" w:hAnsi="Calibri" w:cs="Calibri"/>
-        </w:rPr>
-      </w:pPr>
-      <w:r>
-        <w:rPr>
-          <w:rFonts w:ascii="Calibri" w:hAnsi="Calibri" w:cs="Calibri"/>
-        </w:rPr>
-        <w:lastRenderedPageBreak/>
-        <w:t>Charts and Data Visualization:</w:t>
-      </w:r>
-    </w:p>
-    <w:p>
-      <w:pPr>
-        <w:rPr>
-          <w:rFonts w:ascii="Calibri" w:hAnsi="Calibri" w:cs="Calibri"/>
-          <w:sz w:val="28"/>
-          <w:szCs w:val="28"/>
-        </w:rPr>
-      </w:pPr>
-      <w:r>
-        <w:rPr>
-          <w:rFonts w:ascii="Calibri" w:hAnsi="Calibri" w:cs="Calibri"/>
-          <w:sz w:val="28"/>
-          <w:szCs w:val="28"/>
-        </w:rPr>
-        <w:t>File name:</w:t>
-      </w:r>
-      <w:r>
-        <w:rPr>
-          <w:rFonts w:ascii="Calibri" w:hAnsi="Calibri" w:cs="Calibri"/>
-        </w:rPr>
-        <w:t xml:space="preserve"> </w:t>
-      </w:r>
-      <w:r>
-        <w:rPr>
-          <w:rFonts w:ascii="Calibri" w:hAnsi="Calibri" w:cs="Calibri"/>
-          <w:color w:val="00B0F0"/>
-          <w:sz w:val="28"/>
-          <w:szCs w:val="28"/>
-        </w:rPr>
-        <w:t>Charts.js</w:t>
-      </w:r>
-    </w:p>
-    <w:p>
-      <w:pPr>
-        <w:rPr>
-          <w:rFonts w:ascii="Calibri" w:hAnsi="Calibri" w:cs="Calibri"/>
-          <w:sz w:val="28"/>
-          <w:szCs w:val="28"/>
-        </w:rPr>
-      </w:pPr>
-      <w:r>
-        <w:rPr>
-          <w:rFonts w:ascii="Calibri" w:hAnsi="Calibri" w:cs="Calibri"/>
-          <w:sz w:val="28"/>
-          <w:szCs w:val="28"/>
-        </w:rPr>
-        <w:t xml:space="preserve">Functionality: </w:t>
-      </w:r>
-      <w:r>
-        <w:rPr>
-          <w:rFonts w:ascii="Calibri" w:hAnsi="Calibri" w:cs="Calibri"/>
-          <w:sz w:val="28"/>
-          <w:szCs w:val="28"/>
-        </w:rPr>
-        <w:t xml:space="preserve">Displays interactive charts, including quarterly data and daily location traffic. The charts are rendered using the </w:t>
-      </w:r>
-      <w:r>
-        <w:rPr>
-          <w:rFonts w:ascii="Calibri" w:hAnsi="Calibri" w:cs="Calibri"/>
-          <w:color w:val="00B0F0"/>
-          <w:sz w:val="28"/>
-          <w:szCs w:val="28"/>
-        </w:rPr>
-        <w:t>Chart.js</w:t>
-      </w:r>
-      <w:r>
-        <w:rPr>
-          <w:rFonts w:ascii="Calibri" w:hAnsi="Calibri" w:cs="Calibri"/>
-          <w:sz w:val="28"/>
-          <w:szCs w:val="28"/>
-        </w:rPr>
-        <w:t xml:space="preserve"> library, with data fetched from the backend to create visual representations of important metrics such as vehicle usage and trip revenue.</w:t>
-      </w:r>
-    </w:p>
-    <w:p>
-      <w:pPr>
-        <w:pStyle w:val="Heading3"/>
-        <w:rPr>
-          <w:rFonts w:ascii="Calibri" w:hAnsi="Calibri" w:cs="Calibri"/>
-        </w:rPr>
-      </w:pPr>
-      <w:r>
-        <w:rPr>
-          <w:rFonts w:ascii="Calibri" w:hAnsi="Calibri" w:cs="Calibri"/>
-        </w:rPr>
-        <w:t>404 Page:</w:t>
-      </w:r>
-    </w:p>
-    <w:p>
-      <w:pPr>
-        <w:rPr>
-          <w:rFonts w:ascii="Calibri" w:hAnsi="Calibri" w:cs="Calibri"/>
-          <w:sz w:val="28"/>
-          <w:szCs w:val="28"/>
-        </w:rPr>
-      </w:pPr>
-      <w:r>
-        <w:rPr>
-          <w:rFonts w:ascii="Calibri" w:hAnsi="Calibri" w:cs="Calibri"/>
-          <w:sz w:val="28"/>
-          <w:szCs w:val="28"/>
-        </w:rPr>
-        <w:t>File name:</w:t>
-      </w:r>
-      <w:r>
-        <w:rPr>
-          <w:rFonts w:ascii="Calibri" w:hAnsi="Calibri" w:cs="Calibri"/>
-        </w:rPr>
-        <w:t xml:space="preserve"> </w:t>
-      </w:r>
-      <w:r>
-        <w:rPr>
-          <w:rFonts w:ascii="Calibri" w:hAnsi="Calibri" w:cs="Calibri"/>
-          <w:color w:val="00B0F0"/>
-          <w:sz w:val="28"/>
-          <w:szCs w:val="28"/>
-        </w:rPr>
-        <w:t>NotFound.js</w:t>
-      </w:r>
-    </w:p>
-    <w:p>
-      <w:pPr>
-        <w:rPr>
-          <w:rFonts w:ascii="Calibri" w:hAnsi="Calibri" w:cs="Calibri"/>
-          <w:sz w:val="28"/>
-          <w:szCs w:val="28"/>
-        </w:rPr>
-      </w:pPr>
-      <w:r>
-        <w:rPr>
-          <w:rFonts w:ascii="Calibri" w:hAnsi="Calibri" w:cs="Calibri"/>
-          <w:sz w:val="28"/>
-          <w:szCs w:val="28"/>
-        </w:rPr>
-        <w:t>Functionality: Displays a simple 404 "Not Found" page for invalid URLs, ensuring smooth user experience even for incorrect paths.</w:t>
-      </w:r>
-    </w:p>
-    <w:p>
-      <w:pPr>
         <w:pStyle w:val="Heading2"/>
         <w:rPr>
+          <w:rFonts w:ascii="Calibri" w:hAnsi="Calibri" w:cs="Calibri"/>
           <w:b/>
           <w:bCs/>
-        </w:rPr>
-      </w:pPr>
-      <w:r>
-        <w:rPr>
+          <w:sz w:val="28"/>
+          <w:szCs w:val="28"/>
+        </w:rPr>
+      </w:pPr>
+      <w:r>
+        <w:rPr>
+          <w:rFonts w:ascii="Calibri" w:hAnsi="Calibri" w:cs="Calibri"/>
           <w:b/>
           <w:bCs/>
-        </w:rPr>
+          <w:sz w:val="28"/>
+          <w:szCs w:val="28"/>
+        </w:rPr>
+        <w:lastRenderedPageBreak/>
         <w:t>Advanced Features</w:t>
       </w:r>
     </w:p>
     <w:p>
       <w:pPr>
         <w:pStyle w:val="Heading3"/>
-      </w:pPr>
-      <w:r>
+        <w:rPr>
+          <w:rFonts w:ascii="Calibri" w:hAnsi="Calibri" w:cs="Calibri"/>
+          <w:sz w:val="28"/>
+          <w:szCs w:val="28"/>
+        </w:rPr>
+      </w:pPr>
+      <w:r>
+        <w:rPr>
+          <w:rFonts w:ascii="Calibri" w:hAnsi="Calibri" w:cs="Calibri"/>
+          <w:sz w:val="28"/>
+          <w:szCs w:val="28"/>
+        </w:rPr>
         <w:t>Login System Implementation</w:t>
       </w:r>
       <w:r>
         <w:rPr>
-          <w:rFonts w:hint="eastAsia"/>
+          <w:rFonts w:ascii="Calibri" w:hAnsi="Calibri" w:cs="Calibri"/>
+          <w:sz w:val="28"/>
+          <w:szCs w:val="28"/>
         </w:rPr>
         <w:t>：</w:t>
       </w:r>
@@ -1540,27 +499,22 @@
     <w:p>
       <w:pPr>
         <w:rPr>
-          <w:sz w:val="28"/>
-          <w:szCs w:val="28"/>
-        </w:rPr>
-      </w:pPr>
-      <w:r>
-        <w:rPr>
-          <w:sz w:val="28"/>
-          <w:szCs w:val="28"/>
-        </w:rPr>
-        <w:t>F</w:t>
-      </w:r>
-      <w:r>
-        <w:rPr>
-          <w:rFonts w:hint="eastAsia"/>
-          <w:sz w:val="28"/>
-          <w:szCs w:val="28"/>
-        </w:rPr>
-        <w:t xml:space="preserve">ile name: </w:t>
-      </w:r>
-      <w:r>
-        <w:rPr>
+          <w:rFonts w:ascii="Calibri" w:hAnsi="Calibri" w:cs="Calibri"/>
+          <w:sz w:val="28"/>
+          <w:szCs w:val="28"/>
+        </w:rPr>
+      </w:pPr>
+      <w:r>
+        <w:rPr>
+          <w:rFonts w:ascii="Calibri" w:hAnsi="Calibri" w:cs="Calibri"/>
+          <w:sz w:val="28"/>
+          <w:szCs w:val="28"/>
+        </w:rPr>
+        <w:t xml:space="preserve">File name: </w:t>
+      </w:r>
+      <w:r>
+        <w:rPr>
+          <w:rFonts w:ascii="Calibri" w:hAnsi="Calibri" w:cs="Calibri"/>
           <w:color w:val="00B0F0"/>
           <w:sz w:val="28"/>
           <w:szCs w:val="28"/>
@@ -1571,12 +525,14 @@
     <w:p>
       <w:pPr>
         <w:rPr>
-          <w:sz w:val="28"/>
-          <w:szCs w:val="28"/>
-        </w:rPr>
-      </w:pPr>
-      <w:r>
-        <w:rPr>
+          <w:rFonts w:ascii="Calibri" w:hAnsi="Calibri" w:cs="Calibri"/>
+          <w:sz w:val="28"/>
+          <w:szCs w:val="28"/>
+        </w:rPr>
+      </w:pPr>
+      <w:r>
+        <w:rPr>
+          <w:rFonts w:ascii="Calibri" w:hAnsi="Calibri" w:cs="Calibri"/>
           <w:sz w:val="28"/>
           <w:szCs w:val="28"/>
         </w:rPr>
@@ -1584,6 +540,7 @@
       </w:r>
       <w:r>
         <w:rPr>
+          <w:rFonts w:ascii="Calibri" w:hAnsi="Calibri" w:cs="Calibri"/>
           <w:b/>
           <w:bCs/>
           <w:sz w:val="28"/>
@@ -1593,6 +550,7 @@
       </w:r>
       <w:r>
         <w:rPr>
+          <w:rFonts w:ascii="Calibri" w:hAnsi="Calibri" w:cs="Calibri"/>
           <w:sz w:val="28"/>
           <w:szCs w:val="28"/>
         </w:rPr>
@@ -1602,36 +560,31 @@
     <w:p>
       <w:pPr>
         <w:rPr>
-          <w:sz w:val="28"/>
-          <w:szCs w:val="28"/>
-        </w:rPr>
-      </w:pPr>
-      <w:r>
-        <w:rPr>
-          <w:sz w:val="28"/>
-          <w:szCs w:val="28"/>
-        </w:rPr>
-        <w:t>K</w:t>
-      </w:r>
-      <w:r>
-        <w:rPr>
-          <w:rFonts w:hint="eastAsia"/>
-          <w:sz w:val="28"/>
-          <w:szCs w:val="28"/>
-        </w:rPr>
-        <w:t>ey features include:</w:t>
-      </w:r>
-    </w:p>
-    <w:p>
-      <w:pPr>
-        <w:rPr>
-          <w:sz w:val="28"/>
-          <w:szCs w:val="28"/>
-        </w:rPr>
-      </w:pPr>
-      <w:r>
-        <w:rPr>
-          <w:rFonts w:hint="eastAsia"/>
+          <w:rFonts w:ascii="Calibri" w:hAnsi="Calibri" w:cs="Calibri"/>
+          <w:sz w:val="28"/>
+          <w:szCs w:val="28"/>
+        </w:rPr>
+      </w:pPr>
+      <w:r>
+        <w:rPr>
+          <w:rFonts w:ascii="Calibri" w:hAnsi="Calibri" w:cs="Calibri"/>
+          <w:sz w:val="28"/>
+          <w:szCs w:val="28"/>
+        </w:rPr>
+        <w:t>Key features include:</w:t>
+      </w:r>
+    </w:p>
+    <w:p>
+      <w:pPr>
+        <w:rPr>
+          <w:rFonts w:ascii="Calibri" w:hAnsi="Calibri" w:cs="Calibri"/>
+          <w:sz w:val="28"/>
+          <w:szCs w:val="28"/>
+        </w:rPr>
+      </w:pPr>
+      <w:r>
+        <w:rPr>
+          <w:rFonts w:ascii="Calibri" w:hAnsi="Calibri" w:cs="Calibri"/>
           <w:b/>
           <w:bCs/>
           <w:sz w:val="28"/>
@@ -1641,92 +594,71 @@
       </w:r>
       <w:r>
         <w:rPr>
-          <w:rFonts w:hint="eastAsia"/>
-          <w:sz w:val="28"/>
-          <w:szCs w:val="28"/>
-        </w:rPr>
-        <w:t xml:space="preserve"> </w:t>
-      </w:r>
-      <w:r>
-        <w:rPr>
-          <w:sz w:val="28"/>
-          <w:szCs w:val="28"/>
-        </w:rPr>
-        <w:t>Email and password inputs are validated to ensure correct formatting</w:t>
-      </w:r>
-      <w:r>
-        <w:rPr>
-          <w:rFonts w:hint="eastAsia"/>
-          <w:sz w:val="28"/>
-          <w:szCs w:val="28"/>
-        </w:rPr>
-        <w:t xml:space="preserve">. </w:t>
-      </w:r>
-      <w:r>
-        <w:rPr>
-          <w:sz w:val="28"/>
-          <w:szCs w:val="28"/>
-        </w:rPr>
-        <w:t>A</w:t>
-      </w:r>
-      <w:r>
-        <w:rPr>
-          <w:rFonts w:hint="eastAsia"/>
-          <w:sz w:val="28"/>
-          <w:szCs w:val="28"/>
-        </w:rPr>
-        <w:t xml:space="preserve">nd </w:t>
-      </w:r>
-      <w:r>
-        <w:rPr>
-          <w:sz w:val="28"/>
-          <w:szCs w:val="28"/>
-        </w:rPr>
-        <w:t>If inputs are invalid, error messages are displayed dynamically.</w:t>
-      </w:r>
-    </w:p>
-    <w:p>
-      <w:pPr>
-        <w:rPr>
-          <w:sz w:val="28"/>
-          <w:szCs w:val="28"/>
-        </w:rPr>
-      </w:pPr>
-    </w:p>
-    <w:p>
-      <w:pPr>
-        <w:rPr>
-          <w:sz w:val="28"/>
-          <w:szCs w:val="28"/>
-        </w:rPr>
-      </w:pPr>
-      <w:r>
-        <w:rPr>
+          <w:rFonts w:ascii="Calibri" w:hAnsi="Calibri" w:cs="Calibri"/>
+          <w:sz w:val="28"/>
+          <w:szCs w:val="28"/>
+        </w:rPr>
+        <w:t xml:space="preserve"> Email and password inputs are validated to ensure correct formatting. And If inputs are invalid, error messages are displayed dynamically.</w:t>
+      </w:r>
+    </w:p>
+    <w:p>
+      <w:pPr>
+        <w:rPr>
+          <w:rFonts w:ascii="Calibri" w:hAnsi="Calibri" w:cs="Calibri"/>
+          <w:sz w:val="28"/>
+          <w:szCs w:val="28"/>
+        </w:rPr>
+      </w:pPr>
+    </w:p>
+    <w:p>
+      <w:pPr>
+        <w:rPr>
+          <w:rFonts w:ascii="Calibri" w:hAnsi="Calibri" w:cs="Calibri"/>
+          <w:sz w:val="28"/>
+          <w:szCs w:val="28"/>
+        </w:rPr>
+      </w:pPr>
+      <w:r>
+        <w:rPr>
+          <w:rFonts w:ascii="Calibri" w:hAnsi="Calibri" w:cs="Calibri"/>
           <w:b/>
           <w:bCs/>
           <w:sz w:val="28"/>
           <w:szCs w:val="28"/>
         </w:rPr>
-        <w:lastRenderedPageBreak/>
         <w:t>Authentication Request</w:t>
       </w:r>
       <w:r>
         <w:rPr>
+          <w:rFonts w:ascii="Calibri" w:hAnsi="Calibri" w:cs="Calibri"/>
           <w:sz w:val="28"/>
           <w:szCs w:val="28"/>
         </w:rPr>
         <w:t xml:space="preserve">: Upon successful input validation, the login data is sent to the backend via an API call to </w:t>
       </w:r>
-      <w:r>
-        <w:rPr>
+      <w:proofErr w:type="spellStart"/>
+      <w:r>
+        <w:rPr>
+          <w:rFonts w:ascii="Calibri" w:hAnsi="Calibri" w:cs="Calibri"/>
           <w:color w:val="00B0F0"/>
           <w:sz w:val="28"/>
           <w:szCs w:val="28"/>
         </w:rPr>
-        <w:t>UserModal.php.</w:t>
-      </w:r>
-      <w:r>
-        <w:rPr>
+        <w:t>UserModal.php</w:t>
+      </w:r>
+      <w:proofErr w:type="spellEnd"/>
+      <w:r>
+        <w:rPr>
+          <w:rFonts w:ascii="Calibri" w:hAnsi="Calibri" w:cs="Calibri"/>
+          <w:color w:val="00B0F0"/>
+          <w:sz w:val="28"/>
+          <w:szCs w:val="28"/>
+        </w:rPr>
+        <w:t>.</w:t>
+      </w:r>
+      <w:r>
+        <w:rPr>
+          <w:rFonts w:ascii="Calibri" w:hAnsi="Calibri" w:cs="Calibri"/>
           <w:sz w:val="28"/>
           <w:szCs w:val="28"/>
         </w:rPr>
@@ -1736,12 +668,14 @@
     <w:p>
       <w:pPr>
         <w:rPr>
-          <w:sz w:val="28"/>
-          <w:szCs w:val="28"/>
-        </w:rPr>
-      </w:pPr>
-      <w:r>
-        <w:rPr>
+          <w:rFonts w:ascii="Calibri" w:hAnsi="Calibri" w:cs="Calibri"/>
+          <w:sz w:val="28"/>
+          <w:szCs w:val="28"/>
+        </w:rPr>
+      </w:pPr>
+      <w:r>
+        <w:rPr>
+          <w:rFonts w:ascii="Calibri" w:hAnsi="Calibri" w:cs="Calibri"/>
           <w:b/>
           <w:bCs/>
           <w:sz w:val="28"/>
@@ -1751,6 +685,7 @@
       </w:r>
       <w:r>
         <w:rPr>
+          <w:rFonts w:ascii="Calibri" w:hAnsi="Calibri" w:cs="Calibri"/>
           <w:sz w:val="28"/>
           <w:szCs w:val="28"/>
         </w:rPr>
@@ -1764,28 +699,44 @@
           <w:numId w:val="3"/>
         </w:numPr>
         <w:rPr>
-          <w:sz w:val="28"/>
-          <w:szCs w:val="28"/>
-        </w:rPr>
-      </w:pPr>
-      <w:r>
-        <w:rPr>
+          <w:rFonts w:ascii="Calibri" w:hAnsi="Calibri" w:cs="Calibri"/>
+          <w:sz w:val="28"/>
+          <w:szCs w:val="28"/>
+        </w:rPr>
+      </w:pPr>
+      <w:r>
+        <w:rPr>
+          <w:rFonts w:ascii="Calibri" w:hAnsi="Calibri" w:cs="Calibri"/>
           <w:sz w:val="28"/>
           <w:szCs w:val="28"/>
         </w:rPr>
         <w:t xml:space="preserve">On successful login, an authentication token is saved in </w:t>
       </w:r>
-      <w:r>
-        <w:rPr>
+      <w:proofErr w:type="spellStart"/>
+      <w:r>
+        <w:rPr>
+          <w:rFonts w:ascii="Calibri" w:hAnsi="Calibri" w:cs="Calibri"/>
           <w:b/>
           <w:bCs/>
           <w:sz w:val="28"/>
           <w:szCs w:val="28"/>
         </w:rPr>
-        <w:t>sessionStorage</w:t>
-      </w:r>
-      <w:r>
-        <w:rPr>
+        <w:t>local</w:t>
+      </w:r>
+      <w:r>
+        <w:rPr>
+          <w:rFonts w:ascii="Calibri" w:hAnsi="Calibri" w:cs="Calibri"/>
+          <w:b/>
+          <w:bCs/>
+          <w:sz w:val="28"/>
+          <w:szCs w:val="28"/>
+        </w:rPr>
+        <w:t>Storage</w:t>
+      </w:r>
+      <w:proofErr w:type="spellEnd"/>
+      <w:r>
+        <w:rPr>
+          <w:rFonts w:ascii="Calibri" w:hAnsi="Calibri" w:cs="Calibri"/>
           <w:sz w:val="28"/>
           <w:szCs w:val="28"/>
         </w:rPr>
@@ -1799,12 +750,14 @@
           <w:numId w:val="3"/>
         </w:numPr>
         <w:rPr>
-          <w:sz w:val="28"/>
-          <w:szCs w:val="28"/>
-        </w:rPr>
-      </w:pPr>
-      <w:r>
-        <w:rPr>
+          <w:rFonts w:ascii="Calibri" w:hAnsi="Calibri" w:cs="Calibri"/>
+          <w:sz w:val="28"/>
+          <w:szCs w:val="28"/>
+        </w:rPr>
+      </w:pPr>
+      <w:r>
+        <w:rPr>
+          <w:rFonts w:ascii="Calibri" w:hAnsi="Calibri" w:cs="Calibri"/>
           <w:sz w:val="28"/>
           <w:szCs w:val="28"/>
         </w:rPr>
@@ -1812,55 +765,74 @@
       </w:r>
       <w:r>
         <w:rPr>
+          <w:rFonts w:ascii="Calibri" w:hAnsi="Calibri" w:cs="Calibri"/>
           <w:b/>
           <w:bCs/>
           <w:sz w:val="28"/>
           <w:szCs w:val="28"/>
         </w:rPr>
-        <w:t xml:space="preserve"> useNavigate</w:t>
-      </w:r>
-      <w:r>
-        <w:rPr>
-          <w:sz w:val="28"/>
-          <w:szCs w:val="28"/>
-        </w:rPr>
-        <w:t xml:space="preserve"> hook from React Router is used to redirect users to the homepage upon successful login.</w:t>
-      </w:r>
-    </w:p>
-    <w:p>
-      <w:pPr>
-        <w:rPr>
-          <w:sz w:val="28"/>
-          <w:szCs w:val="28"/>
-        </w:rPr>
-      </w:pPr>
-      <w:r>
-        <w:rPr>
+        <w:t xml:space="preserve"> </w:t>
+      </w:r>
+      <w:proofErr w:type="spellStart"/>
+      <w:r>
+        <w:rPr>
+          <w:rFonts w:ascii="Calibri" w:hAnsi="Calibri" w:cs="Calibri"/>
           <w:b/>
           <w:bCs/>
           <w:sz w:val="28"/>
           <w:szCs w:val="28"/>
         </w:rPr>
-        <w:t>Password Recovery</w:t>
-      </w:r>
-      <w:r>
-        <w:rPr>
-          <w:sz w:val="28"/>
-          <w:szCs w:val="28"/>
-        </w:rPr>
-        <w:t xml:space="preserve">: A link to the </w:t>
-      </w:r>
-      <w:r>
-        <w:rPr>
+        <w:t>useNavigate</w:t>
+      </w:r>
+      <w:proofErr w:type="spellEnd"/>
+      <w:r>
+        <w:rPr>
+          <w:rFonts w:ascii="Calibri" w:hAnsi="Calibri" w:cs="Calibri"/>
+          <w:sz w:val="28"/>
+          <w:szCs w:val="28"/>
+        </w:rPr>
+        <w:t xml:space="preserve"> hook from React Router is used to redirect users to the homepage upon successful login.</w:t>
+      </w:r>
+    </w:p>
+    <w:p>
+      <w:pPr>
+        <w:rPr>
+          <w:rFonts w:ascii="Calibri" w:hAnsi="Calibri" w:cs="Calibri"/>
+          <w:sz w:val="28"/>
+          <w:szCs w:val="28"/>
+        </w:rPr>
+      </w:pPr>
+      <w:r>
+        <w:rPr>
+          <w:rFonts w:ascii="Calibri" w:hAnsi="Calibri" w:cs="Calibri"/>
           <w:b/>
           <w:bCs/>
           <w:sz w:val="28"/>
           <w:szCs w:val="28"/>
         </w:rPr>
+        <w:t>Password Recovery</w:t>
+      </w:r>
+      <w:r>
+        <w:rPr>
+          <w:rFonts w:ascii="Calibri" w:hAnsi="Calibri" w:cs="Calibri"/>
+          <w:sz w:val="28"/>
+          <w:szCs w:val="28"/>
+        </w:rPr>
+        <w:t xml:space="preserve">: A link to the </w:t>
+      </w:r>
+      <w:r>
+        <w:rPr>
+          <w:rFonts w:ascii="Calibri" w:hAnsi="Calibri" w:cs="Calibri"/>
+          <w:b/>
+          <w:bCs/>
+          <w:sz w:val="28"/>
+          <w:szCs w:val="28"/>
+        </w:rPr>
         <w:t>Forgot Password</w:t>
       </w:r>
       <w:r>
         <w:rPr>
+          <w:rFonts w:ascii="Calibri" w:hAnsi="Calibri" w:cs="Calibri"/>
           <w:sz w:val="28"/>
           <w:szCs w:val="28"/>
         </w:rPr>
@@ -1872,12 +844,17 @@
         <w:pStyle w:val="Heading1"/>
         <w:rPr>
           <w:rFonts w:ascii="Calibri" w:hAnsi="Calibri" w:cs="Calibri"/>
-        </w:rPr>
-      </w:pPr>
-      <w:r>
-        <w:rPr>
-          <w:rFonts w:ascii="Calibri" w:hAnsi="Calibri" w:cs="Calibri"/>
-        </w:rPr>
+          <w:sz w:val="28"/>
+          <w:szCs w:val="28"/>
+        </w:rPr>
+      </w:pPr>
+      <w:r>
+        <w:rPr>
+          <w:rFonts w:ascii="Calibri" w:hAnsi="Calibri" w:cs="Calibri"/>
+          <w:sz w:val="28"/>
+          <w:szCs w:val="28"/>
+        </w:rPr>
+        <w:lastRenderedPageBreak/>
         <w:t>How to run</w:t>
       </w:r>
     </w:p>
@@ -1908,78 +885,152 @@
       </w:pPr>
       <w:r>
         <w:rPr>
-          <w:rFonts w:ascii="Calibri" w:hAnsi="Calibri" w:cs="Calibri" w:hint="eastAsia"/>
-          <w:sz w:val="28"/>
-          <w:szCs w:val="28"/>
-        </w:rPr>
-        <w:t xml:space="preserve">1 </w:t>
-      </w:r>
-      <w:r>
-        <w:rPr>
-          <w:rFonts w:ascii="Calibri" w:hAnsi="Calibri" w:cs="Calibri"/>
-          <w:sz w:val="28"/>
-          <w:szCs w:val="28"/>
-        </w:rPr>
-        <w:t>Install Node.js: Ensure that Node.js is installed on your machine.</w:t>
-      </w:r>
-    </w:p>
-    <w:p>
-      <w:pPr>
-        <w:rPr>
-          <w:rFonts w:ascii="Calibri" w:hAnsi="Calibri" w:cs="Calibri"/>
-          <w:sz w:val="28"/>
-          <w:szCs w:val="28"/>
-        </w:rPr>
-      </w:pPr>
-      <w:r>
-        <w:rPr>
-          <w:rFonts w:ascii="Calibri" w:hAnsi="Calibri" w:cs="Calibri" w:hint="eastAsia"/>
-          <w:sz w:val="28"/>
-          <w:szCs w:val="28"/>
-        </w:rPr>
-        <w:t xml:space="preserve">2 </w:t>
-      </w:r>
-      <w:r>
-        <w:rPr>
-          <w:rFonts w:ascii="Calibri" w:hAnsi="Calibri" w:cs="Calibri"/>
-          <w:sz w:val="28"/>
-          <w:szCs w:val="28"/>
-        </w:rPr>
-        <w:t>Clone the repository: Download the project files or extract them from the provided ZIP.</w:t>
-      </w:r>
-    </w:p>
-    <w:p>
-      <w:pPr>
-        <w:rPr>
-          <w:rFonts w:ascii="Calibri" w:hAnsi="Calibri" w:cs="Calibri"/>
-          <w:sz w:val="28"/>
-          <w:szCs w:val="28"/>
-        </w:rPr>
-      </w:pPr>
-      <w:r>
-        <w:rPr>
-          <w:rFonts w:ascii="Calibri" w:hAnsi="Calibri" w:cs="Calibri" w:hint="eastAsia"/>
-          <w:sz w:val="28"/>
-          <w:szCs w:val="28"/>
-        </w:rPr>
-        <w:t xml:space="preserve">3 </w:t>
-      </w:r>
-      <w:r>
-        <w:rPr>
-          <w:rFonts w:ascii="Calibri" w:hAnsi="Calibri" w:cs="Calibri"/>
-          <w:sz w:val="28"/>
-          <w:szCs w:val="28"/>
-        </w:rPr>
-        <w:t>Navigate to the project folder</w:t>
-      </w:r>
-      <w:r>
-        <w:rPr>
-          <w:rFonts w:ascii="Calibri" w:hAnsi="Calibri" w:cs="Calibri" w:hint="eastAsia"/>
-          <w:sz w:val="28"/>
-          <w:szCs w:val="28"/>
-        </w:rPr>
-        <w:t xml:space="preserve"> and run: </w:t>
-      </w:r>
+          <w:rFonts w:ascii="Calibri" w:hAnsi="Calibri" w:cs="Calibri"/>
+          <w:sz w:val="28"/>
+          <w:szCs w:val="28"/>
+        </w:rPr>
+        <w:t>1 Install Node.js: Ensure that Node.js is installed on your machine.</w:t>
+      </w:r>
+    </w:p>
+    <w:p>
+      <w:pPr>
+        <w:rPr>
+          <w:rFonts w:ascii="Calibri" w:hAnsi="Calibri" w:cs="Calibri"/>
+          <w:sz w:val="28"/>
+          <w:szCs w:val="28"/>
+        </w:rPr>
+      </w:pPr>
+      <w:r>
+        <w:rPr>
+          <w:rFonts w:ascii="Calibri" w:hAnsi="Calibri" w:cs="Calibri"/>
+          <w:sz w:val="28"/>
+          <w:szCs w:val="28"/>
+        </w:rPr>
+        <w:t>2 Clone the repository: Download the project files or extract them from the provided ZIP.</w:t>
+      </w:r>
+    </w:p>
+    <w:p>
+      <w:pPr>
+        <w:rPr>
+          <w:rFonts w:ascii="Calibri" w:hAnsi="Calibri" w:cs="Calibri"/>
+          <w:sz w:val="28"/>
+          <w:szCs w:val="28"/>
+        </w:rPr>
+      </w:pPr>
+      <w:r>
+        <w:rPr>
+          <w:rFonts w:ascii="Calibri" w:hAnsi="Calibri" w:cs="Calibri"/>
+          <w:sz w:val="28"/>
+          <w:szCs w:val="28"/>
+        </w:rPr>
+        <w:t>3 Navigate to the project folder and run: “</w:t>
+      </w:r>
+      <w:proofErr w:type="spellStart"/>
+      <w:r>
+        <w:rPr>
+          <w:rFonts w:ascii="Calibri" w:hAnsi="Calibri" w:cs="Calibri"/>
+          <w:color w:val="FF0000"/>
+          <w:sz w:val="28"/>
+          <w:szCs w:val="28"/>
+        </w:rPr>
+        <w:t>npm</w:t>
+      </w:r>
+      <w:proofErr w:type="spellEnd"/>
+      <w:r>
+        <w:rPr>
+          <w:rFonts w:ascii="Calibri" w:hAnsi="Calibri" w:cs="Calibri"/>
+          <w:color w:val="FF0000"/>
+          <w:sz w:val="28"/>
+          <w:szCs w:val="28"/>
+        </w:rPr>
+        <w:t xml:space="preserve"> install</w:t>
+      </w:r>
+      <w:r>
+        <w:rPr>
+          <w:rFonts w:ascii="Calibri" w:hAnsi="Calibri" w:cs="Calibri"/>
+          <w:sz w:val="28"/>
+          <w:szCs w:val="28"/>
+        </w:rPr>
+        <w:t>”</w:t>
+      </w:r>
+    </w:p>
+    <w:p>
+      <w:pPr>
+        <w:rPr>
+          <w:rFonts w:ascii="Calibri" w:hAnsi="Calibri" w:cs="Calibri"/>
+          <w:sz w:val="28"/>
+          <w:szCs w:val="28"/>
+        </w:rPr>
+      </w:pPr>
+      <w:r>
+        <w:rPr>
+          <w:rFonts w:ascii="Calibri" w:hAnsi="Calibri" w:cs="Calibri"/>
+          <w:sz w:val="28"/>
+          <w:szCs w:val="28"/>
+        </w:rPr>
+        <w:t xml:space="preserve">4 Place the provided </w:t>
+      </w:r>
+      <w:r>
+        <w:rPr>
+          <w:rFonts w:ascii="Calibri" w:hAnsi="Calibri" w:cs="Calibri"/>
+          <w:color w:val="00B0F0"/>
+          <w:sz w:val="28"/>
+          <w:szCs w:val="28"/>
+        </w:rPr>
+        <w:t>RentalSimV8Logging.2024-08-09.db</w:t>
+      </w:r>
+      <w:r>
+        <w:rPr>
+          <w:rFonts w:ascii="Calibri" w:hAnsi="Calibri" w:cs="Calibri"/>
+          <w:sz w:val="28"/>
+          <w:szCs w:val="28"/>
+        </w:rPr>
+        <w:t xml:space="preserve"> database file in the root directory and configure the database connection in </w:t>
+      </w:r>
+      <w:proofErr w:type="spellStart"/>
+      <w:r>
+        <w:rPr>
+          <w:rFonts w:ascii="Calibri" w:hAnsi="Calibri" w:cs="Calibri"/>
+          <w:sz w:val="28"/>
+          <w:szCs w:val="28"/>
+        </w:rPr>
+        <w:t>PHPStorm</w:t>
+      </w:r>
+      <w:proofErr w:type="spellEnd"/>
+      <w:r>
+        <w:rPr>
+          <w:rFonts w:ascii="Calibri" w:hAnsi="Calibri" w:cs="Calibri"/>
+          <w:sz w:val="28"/>
+          <w:szCs w:val="28"/>
+        </w:rPr>
+        <w:t xml:space="preserve"> or your preferred IDE.</w:t>
+      </w:r>
+    </w:p>
+    <w:p>
+      <w:pPr>
+        <w:rPr>
+          <w:rFonts w:ascii="Calibri" w:hAnsi="Calibri" w:cs="Calibri"/>
+          <w:sz w:val="28"/>
+          <w:szCs w:val="28"/>
+        </w:rPr>
+      </w:pPr>
+      <w:r>
+        <w:rPr>
+          <w:rFonts w:ascii="Calibri" w:hAnsi="Calibri" w:cs="Calibri"/>
+          <w:sz w:val="28"/>
+          <w:szCs w:val="28"/>
+        </w:rPr>
+        <w:t>5 Start the development server with:</w:t>
+      </w:r>
+    </w:p>
+    <w:p>
+      <w:pPr>
+        <w:rPr>
+          <w:rFonts w:ascii="Calibri" w:hAnsi="Calibri" w:cs="Calibri"/>
+          <w:sz w:val="28"/>
+          <w:szCs w:val="28"/>
+        </w:rPr>
+      </w:pPr>
       <w:r>
         <w:rPr>
           <w:rFonts w:ascii="Calibri" w:hAnsi="Calibri" w:cs="Calibri"/>
@@ -1988,6 +1039,8 @@
         </w:rPr>
         <w:t>“</w:t>
       </w:r>
+      <w:proofErr w:type="spellStart"/>
+      <w:proofErr w:type="gramStart"/>
       <w:r>
         <w:rPr>
           <w:rFonts w:ascii="Calibri" w:hAnsi="Calibri" w:cs="Calibri"/>
@@ -1995,7 +1048,18 @@
           <w:sz w:val="28"/>
           <w:szCs w:val="28"/>
         </w:rPr>
-        <w:t>npm install</w:t>
+        <w:t>npm</w:t>
+      </w:r>
+      <w:proofErr w:type="spellEnd"/>
+      <w:proofErr w:type="gramEnd"/>
+      <w:r>
+        <w:rPr>
+          <w:rFonts w:ascii="Calibri" w:hAnsi="Calibri" w:cs="Calibri"/>
+          <w:color w:val="FF0000"/>
+          <w:sz w:val="28"/>
+          <w:szCs w:val="28"/>
+        </w:rPr>
+        <w:t xml:space="preserve"> start</w:t>
       </w:r>
       <w:r>
         <w:rPr>
@@ -2016,116 +1080,6 @@
       </w:pPr>
       <w:r>
         <w:rPr>
-          <w:rFonts w:ascii="Calibri" w:hAnsi="Calibri" w:cs="Calibri" w:hint="eastAsia"/>
-          <w:sz w:val="28"/>
-          <w:szCs w:val="28"/>
-        </w:rPr>
-        <w:t xml:space="preserve">4 </w:t>
-      </w:r>
-      <w:r>
-        <w:rPr>
-          <w:rFonts w:ascii="Calibri" w:hAnsi="Calibri" w:cs="Calibri"/>
-          <w:sz w:val="28"/>
-          <w:szCs w:val="28"/>
-        </w:rPr>
-        <w:t xml:space="preserve">Place the provided </w:t>
-      </w:r>
-      <w:r>
-        <w:rPr>
-          <w:rFonts w:ascii="Calibri" w:hAnsi="Calibri" w:cs="Calibri"/>
-          <w:color w:val="00B0F0"/>
-          <w:sz w:val="28"/>
-          <w:szCs w:val="28"/>
-        </w:rPr>
-        <w:t>RentalSimV8Logging.2024-08-09.db</w:t>
-      </w:r>
-      <w:r>
-        <w:rPr>
-          <w:rFonts w:ascii="Calibri" w:hAnsi="Calibri" w:cs="Calibri"/>
-          <w:sz w:val="28"/>
-          <w:szCs w:val="28"/>
-        </w:rPr>
-        <w:t xml:space="preserve"> database file in the root directory and configure the database connection in PHPStorm or your preferred IDE.</w:t>
-      </w:r>
-    </w:p>
-    <w:p>
-      <w:pPr>
-        <w:rPr>
-          <w:rFonts w:ascii="Calibri" w:hAnsi="Calibri" w:cs="Calibri"/>
-          <w:sz w:val="28"/>
-          <w:szCs w:val="28"/>
-        </w:rPr>
-      </w:pPr>
-      <w:r>
-        <w:rPr>
-          <w:rFonts w:ascii="Calibri" w:hAnsi="Calibri" w:cs="Calibri" w:hint="eastAsia"/>
-          <w:sz w:val="28"/>
-          <w:szCs w:val="28"/>
-        </w:rPr>
-        <w:t xml:space="preserve">5 </w:t>
-      </w:r>
-      <w:r>
-        <w:rPr>
-          <w:rFonts w:ascii="Calibri" w:hAnsi="Calibri" w:cs="Calibri"/>
-          <w:sz w:val="28"/>
-          <w:szCs w:val="28"/>
-        </w:rPr>
-        <w:t>Start the development server with</w:t>
-      </w:r>
-      <w:r>
-        <w:rPr>
-          <w:rFonts w:ascii="Calibri" w:hAnsi="Calibri" w:cs="Calibri" w:hint="eastAsia"/>
-          <w:sz w:val="28"/>
-          <w:szCs w:val="28"/>
-        </w:rPr>
-        <w:t>:</w:t>
-      </w:r>
-    </w:p>
-    <w:p>
-      <w:pPr>
-        <w:rPr>
-          <w:rFonts w:ascii="Calibri" w:hAnsi="Calibri" w:cs="Calibri"/>
-          <w:sz w:val="28"/>
-          <w:szCs w:val="28"/>
-        </w:rPr>
-      </w:pPr>
-      <w:r>
-        <w:rPr>
-          <w:rFonts w:ascii="Calibri" w:hAnsi="Calibri" w:cs="Calibri"/>
-          <w:sz w:val="28"/>
-          <w:szCs w:val="28"/>
-        </w:rPr>
-        <w:lastRenderedPageBreak/>
-        <w:t>“</w:t>
-      </w:r>
-      <w:r>
-        <w:rPr>
-          <w:rFonts w:ascii="Calibri" w:hAnsi="Calibri" w:cs="Calibri"/>
-          <w:color w:val="FF0000"/>
-          <w:sz w:val="28"/>
-          <w:szCs w:val="28"/>
-        </w:rPr>
-        <w:t>npm start</w:t>
-      </w:r>
-      <w:r>
-        <w:rPr>
-          <w:rFonts w:ascii="Calibri" w:hAnsi="Calibri" w:cs="Calibri"/>
-          <w:sz w:val="28"/>
-          <w:szCs w:val="28"/>
-        </w:rPr>
-        <w:t>”</w:t>
-      </w:r>
-    </w:p>
-    <w:p>
-      <w:pPr>
-        <w:rPr>
-          <w:rFonts w:ascii="Calibri" w:hAnsi="Calibri" w:cs="Calibri"/>
-          <w:sz w:val="28"/>
-          <w:szCs w:val="28"/>
-        </w:rPr>
-      </w:pPr>
-      <w:r>
-        <w:rPr>
           <w:rFonts w:ascii="Calibri" w:hAnsi="Calibri" w:cs="Calibri"/>
           <w:sz w:val="28"/>
           <w:szCs w:val="28"/>
@@ -2155,11 +1109,15 @@
         <w:pStyle w:val="Heading1"/>
         <w:rPr>
           <w:rFonts w:ascii="Calibri" w:hAnsi="Calibri" w:cs="Calibri"/>
-        </w:rPr>
-      </w:pPr>
-      <w:r>
-        <w:rPr>
-          <w:rFonts w:ascii="Calibri" w:hAnsi="Calibri" w:cs="Calibri"/>
+          <w:sz w:val="28"/>
+          <w:szCs w:val="28"/>
+        </w:rPr>
+      </w:pPr>
+      <w:r>
+        <w:rPr>
+          <w:rFonts w:ascii="Calibri" w:hAnsi="Calibri" w:cs="Calibri"/>
+          <w:sz w:val="28"/>
+          <w:szCs w:val="28"/>
         </w:rPr>
         <w:t>Testing</w:t>
       </w:r>
@@ -2178,13 +1136,31 @@
           <w:sz w:val="28"/>
           <w:szCs w:val="28"/>
         </w:rPr>
-        <w:t>Once on ‘localhost:3000’, you can use the appBar at the top to navigate or press on a car type to search for those cars.</w:t>
-      </w:r>
-    </w:p>
-    <w:p>
-      <w:pPr>
-        <w:rPr>
-          <w:rFonts w:ascii="Calibri" w:hAnsi="Calibri" w:cs="Calibri" w:hint="eastAsia"/>
+        <w:t xml:space="preserve">Once on ‘localhost:3000’, you can use the </w:t>
+      </w:r>
+      <w:proofErr w:type="spellStart"/>
+      <w:r>
+        <w:rPr>
+          <w:rFonts w:ascii="Calibri" w:hAnsi="Calibri" w:cs="Calibri"/>
+          <w:sz w:val="28"/>
+          <w:szCs w:val="28"/>
+        </w:rPr>
+        <w:t>appBar</w:t>
+      </w:r>
+      <w:proofErr w:type="spellEnd"/>
+      <w:r>
+        <w:rPr>
+          <w:rFonts w:ascii="Calibri" w:hAnsi="Calibri" w:cs="Calibri"/>
+          <w:sz w:val="28"/>
+          <w:szCs w:val="28"/>
+        </w:rPr>
+        <w:t xml:space="preserve"> at the top to navigate or press on a car type to search for those cars.</w:t>
+      </w:r>
+    </w:p>
+    <w:p>
+      <w:pPr>
+        <w:rPr>
+          <w:rFonts w:ascii="Calibri" w:hAnsi="Calibri" w:cs="Calibri"/>
           <w:sz w:val="28"/>
           <w:szCs w:val="28"/>
         </w:rPr>
@@ -2268,7 +1244,16 @@
           <w:sz w:val="28"/>
           <w:szCs w:val="28"/>
         </w:rPr>
-        <w:t>) and ensure that key metrics (trips completed, vehicles relocated, etc.) are displayed correctly.</w:t>
+        <w:t xml:space="preserve">) and ensure that key </w:t>
+      </w:r>
+      <w:r>
+        <w:rPr>
+          <w:rFonts w:ascii="Calibri" w:hAnsi="Calibri" w:cs="Calibri"/>
+          <w:sz w:val="28"/>
+          <w:szCs w:val="28"/>
+        </w:rPr>
+        <w:lastRenderedPageBreak/>
+        <w:t>metrics (trips completed, vehicles relocated, etc.) are displayed correctly.</w:t>
       </w:r>
     </w:p>
     <w:p>
@@ -2448,7 +1433,6 @@
           <w:sz w:val="28"/>
           <w:szCs w:val="28"/>
         </w:rPr>
-        <w:lastRenderedPageBreak/>
         <w:t>Click on a relocation to view detailed information and the map visualization of the route.</w:t>
       </w:r>
     </w:p>
@@ -2579,16 +1563,7 @@
           <w:sz w:val="28"/>
           <w:szCs w:val="28"/>
         </w:rPr>
-        <w:t>/charts</w:t>
-      </w:r>
-      <w:r>
-        <w:rPr>
-          <w:rFonts w:ascii="Calibri" w:hAnsi="Calibri" w:cs="Calibri" w:hint="eastAsia"/>
-          <w:color w:val="FF0000"/>
-          <w:sz w:val="28"/>
-          <w:szCs w:val="28"/>
-        </w:rPr>
-        <w:t>)</w:t>
+        <w:t>/charts)</w:t>
       </w:r>
       <w:r>
         <w:rPr>
@@ -2627,7 +1602,25 @@
           <w:sz w:val="28"/>
           <w:szCs w:val="28"/>
         </w:rPr>
-        <w:t>: Enter an invalid URL to verify that the 404 page is displayed.</w:t>
+        <w:t xml:space="preserve">: Enter an invalid URL to verify </w:t>
+      </w:r>
+      <w:proofErr w:type="gramStart"/>
+      <w:r>
+        <w:rPr>
+          <w:rFonts w:ascii="Calibri" w:hAnsi="Calibri" w:cs="Calibri"/>
+          <w:sz w:val="28"/>
+          <w:szCs w:val="28"/>
+        </w:rPr>
+        <w:t>that the 404 page</w:t>
+      </w:r>
+      <w:proofErr w:type="gramEnd"/>
+      <w:r>
+        <w:rPr>
+          <w:rFonts w:ascii="Calibri" w:hAnsi="Calibri" w:cs="Calibri"/>
+          <w:sz w:val="28"/>
+          <w:szCs w:val="28"/>
+        </w:rPr>
+        <w:t xml:space="preserve"> is displayed.</w:t>
       </w:r>
     </w:p>
     <w:p>
@@ -2635,12 +1628,17 @@
         <w:pStyle w:val="Heading1"/>
         <w:rPr>
           <w:rFonts w:ascii="Calibri" w:hAnsi="Calibri" w:cs="Calibri"/>
-        </w:rPr>
-      </w:pPr>
-      <w:r>
-        <w:rPr>
-          <w:rFonts w:ascii="Calibri" w:hAnsi="Calibri" w:cs="Calibri"/>
-        </w:rPr>
+          <w:sz w:val="28"/>
+          <w:szCs w:val="28"/>
+        </w:rPr>
+      </w:pPr>
+      <w:r>
+        <w:rPr>
+          <w:rFonts w:ascii="Calibri" w:hAnsi="Calibri" w:cs="Calibri"/>
+          <w:sz w:val="28"/>
+          <w:szCs w:val="28"/>
+        </w:rPr>
+        <w:lastRenderedPageBreak/>
         <w:t>Conclusion</w:t>
       </w:r>
     </w:p>

</xml_diff>